<commit_message>
fix(docx): parse integrals as n-ary objects without chr element (#2712)
Signed-off-by: Cesar Berrospi Ramis <ceb@zurich.ibm.com>
</commit_message>
<xml_diff>
--- a/tests/data/docx/equations.docx
+++ b/tests/data/docx/equations.docx
@@ -1495,6 +1495,692 @@
           <w:lang w:val="en-US"/>
         </w:rPr>
       </w:pPr>
+      <w:r>
+        <w:rPr>
+          <w:rFonts w:eastAsiaTheme="minorEastAsia"/>
+          <w:lang w:val="en-US"/>
+        </w:rPr>
+        <w:br w:type="page"/>
+      </w:r>
+    </w:p>
+    <w:p>
+      <w:pPr>
+        <w:rPr>
+          <w:rFonts w:eastAsiaTheme="minorEastAsia"/>
+          <w:lang w:val="en-US"/>
+        </w:rPr>
+      </w:pPr>
+      <w:r>
+        <w:rPr>
+          <w:rFonts w:eastAsiaTheme="minorEastAsia"/>
+          <w:lang w:val="en-US"/>
+        </w:rPr>
+        <w:lastRenderedPageBreak/>
+        <w:t xml:space="preserve">Large operators and integrals are represented with </w:t>
+      </w:r>
+      <w:r>
+        <w:rPr>
+          <w:rFonts w:eastAsiaTheme="minorEastAsia"/>
+          <w:lang w:val="en-US"/>
+        </w:rPr>
+        <w:t>n-</w:t>
+      </w:r>
+      <w:proofErr w:type="spellStart"/>
+      <w:r>
+        <w:rPr>
+          <w:rFonts w:eastAsiaTheme="minorEastAsia"/>
+          <w:lang w:val="en-US"/>
+        </w:rPr>
+        <w:t>ary</w:t>
+      </w:r>
+      <w:proofErr w:type="spellEnd"/>
+      <w:r>
+        <w:rPr>
+          <w:rFonts w:eastAsiaTheme="minorEastAsia"/>
+          <w:lang w:val="en-US"/>
+        </w:rPr>
+        <w:t xml:space="preserve"> object</w:t>
+      </w:r>
+      <w:r>
+        <w:rPr>
+          <w:rFonts w:eastAsiaTheme="minorEastAsia"/>
+          <w:lang w:val="en-US"/>
+        </w:rPr>
+        <w:t xml:space="preserve">s in </w:t>
+      </w:r>
+      <w:r>
+        <w:rPr>
+          <w:rFonts w:eastAsiaTheme="minorEastAsia"/>
+          <w:lang w:val="en-US"/>
+        </w:rPr>
+        <w:t>OMML XML</w:t>
+      </w:r>
+      <w:r>
+        <w:rPr>
+          <w:rFonts w:eastAsiaTheme="minorEastAsia"/>
+          <w:lang w:val="en-US"/>
+        </w:rPr>
+        <w:t>:</w:t>
+      </w:r>
+    </w:p>
+    <w:p>
+      <w:pPr>
+        <w:rPr>
+          <w:rFonts w:eastAsiaTheme="minorEastAsia"/>
+          <w:lang w:val="en-US"/>
+        </w:rPr>
+      </w:pPr>
+    </w:p>
+    <w:p>
+      <w:pPr>
+        <w:rPr>
+          <w:rFonts w:eastAsiaTheme="minorEastAsia"/>
+        </w:rPr>
+      </w:pPr>
+      <m:oMathPara>
+        <m:oMath>
+          <m:nary>
+            <m:naryPr>
+              <m:chr m:val="∑"/>
+              <m:limLoc m:val="undOvr"/>
+              <m:ctrlPr>
+                <w:rPr>
+                  <w:rFonts w:ascii="Cambria Math" w:hAnsi="Cambria Math"/>
+                  <w:i/>
+                </w:rPr>
+              </m:ctrlPr>
+            </m:naryPr>
+            <m:sub>
+              <m:r>
+                <w:rPr>
+                  <w:rFonts w:ascii="Cambria Math" w:hAnsi="Cambria Math"/>
+                </w:rPr>
+                <m:t>0</m:t>
+              </m:r>
+            </m:sub>
+            <m:sup>
+              <m:r>
+                <w:rPr>
+                  <w:rFonts w:ascii="Cambria Math" w:hAnsi="Cambria Math"/>
+                </w:rPr>
+                <m:t>2</m:t>
+              </m:r>
+            </m:sup>
+            <m:e>
+              <m:r>
+                <w:rPr>
+                  <w:rFonts w:ascii="Cambria Math" w:hAnsi="Cambria Math"/>
+                </w:rPr>
+                <m:t>x</m:t>
+              </m:r>
+            </m:e>
+          </m:nary>
+        </m:oMath>
+      </m:oMathPara>
+    </w:p>
+    <w:p>
+      <w:pPr>
+        <w:rPr>
+          <w:rFonts w:eastAsiaTheme="minorEastAsia"/>
+        </w:rPr>
+      </w:pPr>
+      <m:oMathPara>
+        <m:oMath>
+          <m:nary>
+            <m:naryPr>
+              <m:chr m:val="⋃"/>
+              <m:ctrlPr>
+                <w:rPr>
+                  <w:rFonts w:ascii="Cambria Math" w:eastAsiaTheme="minorEastAsia" w:hAnsi="Cambria Math"/>
+                  <w:i/>
+                </w:rPr>
+              </m:ctrlPr>
+            </m:naryPr>
+            <m:sub>
+              <m:r>
+                <w:rPr>
+                  <w:rFonts w:ascii="Cambria Math" w:hAnsi="Cambria Math"/>
+                </w:rPr>
+                <m:t>n=1</m:t>
+              </m:r>
+            </m:sub>
+            <m:sup>
+              <m:r>
+                <w:rPr>
+                  <w:rFonts w:ascii="Cambria Math" w:hAnsi="Cambria Math"/>
+                </w:rPr>
+                <m:t>m</m:t>
+              </m:r>
+            </m:sup>
+            <m:e>
+              <m:d>
+                <m:dPr>
+                  <m:ctrlPr>
+                    <w:rPr>
+                      <w:rFonts w:ascii="Cambria Math" w:eastAsiaTheme="minorEastAsia" w:hAnsi="Cambria Math"/>
+                      <w:i/>
+                    </w:rPr>
+                  </m:ctrlPr>
+                </m:dPr>
+                <m:e>
+                  <m:sSub>
+                    <m:sSubPr>
+                      <m:ctrlPr>
+                        <w:rPr>
+                          <w:rFonts w:ascii="Cambria Math" w:eastAsiaTheme="minorEastAsia" w:hAnsi="Cambria Math"/>
+                          <w:i/>
+                        </w:rPr>
+                      </m:ctrlPr>
+                    </m:sSubPr>
+                    <m:e>
+                      <m:r>
+                        <w:rPr>
+                          <w:rFonts w:ascii="Cambria Math" w:hAnsi="Cambria Math"/>
+                        </w:rPr>
+                        <m:t>X</m:t>
+                      </m:r>
+                    </m:e>
+                    <m:sub>
+                      <m:r>
+                        <w:rPr>
+                          <w:rFonts w:ascii="Cambria Math" w:hAnsi="Cambria Math"/>
+                        </w:rPr>
+                        <m:t>n</m:t>
+                      </m:r>
+                    </m:sub>
+                  </m:sSub>
+                  <m:r>
+                    <w:rPr>
+                      <w:rFonts w:ascii="Cambria Math" w:hAnsi="Cambria Math"/>
+                    </w:rPr>
+                    <m:t>∩</m:t>
+                  </m:r>
+                  <m:sSub>
+                    <m:sSubPr>
+                      <m:ctrlPr>
+                        <w:rPr>
+                          <w:rFonts w:ascii="Cambria Math" w:eastAsiaTheme="minorEastAsia" w:hAnsi="Cambria Math"/>
+                          <w:i/>
+                        </w:rPr>
+                      </m:ctrlPr>
+                    </m:sSubPr>
+                    <m:e>
+                      <m:r>
+                        <w:rPr>
+                          <w:rFonts w:ascii="Cambria Math" w:hAnsi="Cambria Math"/>
+                        </w:rPr>
+                        <m:t>Y</m:t>
+                      </m:r>
+                    </m:e>
+                    <m:sub>
+                      <m:r>
+                        <w:rPr>
+                          <w:rFonts w:ascii="Cambria Math" w:hAnsi="Cambria Math"/>
+                        </w:rPr>
+                        <m:t>n</m:t>
+                      </m:r>
+                    </m:sub>
+                  </m:sSub>
+                </m:e>
+              </m:d>
+            </m:e>
+          </m:nary>
+        </m:oMath>
+      </m:oMathPara>
+    </w:p>
+    <w:p>
+      <w:pPr>
+        <w:rPr>
+          <w:rFonts w:eastAsiaTheme="minorEastAsia"/>
+          <w:lang w:val="en-US"/>
+        </w:rPr>
+      </w:pPr>
+      <m:oMathPara>
+        <m:oMath>
+          <m:nary>
+            <m:naryPr>
+              <m:chr m:val="∏"/>
+              <m:ctrlPr>
+                <w:rPr>
+                  <w:rFonts w:ascii="Cambria Math" w:hAnsi="Cambria Math"/>
+                  <w:i/>
+                </w:rPr>
+              </m:ctrlPr>
+            </m:naryPr>
+            <m:sub>
+              <m:r>
+                <w:rPr>
+                  <w:rFonts w:ascii="Cambria Math" w:hAnsi="Cambria Math"/>
+                </w:rPr>
+                <m:t>k=1</m:t>
+              </m:r>
+            </m:sub>
+            <m:sup>
+              <m:r>
+                <w:rPr>
+                  <w:rFonts w:ascii="Cambria Math" w:hAnsi="Cambria Math"/>
+                </w:rPr>
+                <m:t>n</m:t>
+              </m:r>
+            </m:sup>
+            <m:e>
+              <m:sSub>
+                <m:sSubPr>
+                  <m:ctrlPr>
+                    <w:rPr>
+                      <w:rFonts w:ascii="Cambria Math" w:hAnsi="Cambria Math"/>
+                      <w:i/>
+                    </w:rPr>
+                  </m:ctrlPr>
+                </m:sSubPr>
+                <m:e>
+                  <m:r>
+                    <w:rPr>
+                      <w:rFonts w:ascii="Cambria Math" w:hAnsi="Cambria Math"/>
+                    </w:rPr>
+                    <m:t>A</m:t>
+                  </m:r>
+                </m:e>
+                <m:sub>
+                  <m:r>
+                    <w:rPr>
+                      <w:rFonts w:ascii="Cambria Math" w:hAnsi="Cambria Math"/>
+                    </w:rPr>
+                    <m:t>k</m:t>
+                  </m:r>
+                </m:sub>
+              </m:sSub>
+            </m:e>
+          </m:nary>
+        </m:oMath>
+      </m:oMathPara>
+    </w:p>
+    <w:p>
+      <w:pPr>
+        <w:rPr>
+          <w:rFonts w:eastAsiaTheme="minorEastAsia"/>
+          <w:lang w:val="en-US"/>
+        </w:rPr>
+      </w:pPr>
+      <m:oMathPara>
+        <m:oMath>
+          <m:nary>
+            <m:naryPr>
+              <m:chr m:val="⋀"/>
+              <m:limLoc m:val="undOvr"/>
+              <m:subHide m:val="1"/>
+              <m:supHide m:val="1"/>
+              <m:ctrlPr>
+                <w:rPr>
+                  <w:rFonts w:ascii="Cambria Math" w:eastAsiaTheme="minorEastAsia" w:hAnsi="Cambria Math"/>
+                  <w:i/>
+                  <w:lang w:val="en-US"/>
+                </w:rPr>
+              </m:ctrlPr>
+            </m:naryPr>
+            <m:sub/>
+            <m:sup/>
+            <m:e>
+              <m:r>
+                <w:rPr>
+                  <w:rFonts w:ascii="Cambria Math" w:eastAsiaTheme="minorEastAsia" w:hAnsi="Cambria Math"/>
+                  <w:lang w:val="en-US"/>
+                </w:rPr>
+                <m:t>x</m:t>
+              </m:r>
+            </m:e>
+          </m:nary>
+        </m:oMath>
+      </m:oMathPara>
+    </w:p>
+    <w:p>
+      <w:pPr>
+        <w:rPr>
+          <w:rFonts w:eastAsiaTheme="minorEastAsia"/>
+        </w:rPr>
+      </w:pPr>
+      <m:oMathPara>
+        <m:oMath>
+          <m:nary>
+            <m:naryPr>
+              <m:limLoc m:val="undOvr"/>
+              <m:subHide m:val="1"/>
+              <m:supHide m:val="1"/>
+              <m:ctrlPr>
+                <w:rPr>
+                  <w:rFonts w:ascii="Cambria Math" w:eastAsiaTheme="minorEastAsia" w:hAnsi="Cambria Math"/>
+                  <w:i/>
+                </w:rPr>
+              </m:ctrlPr>
+            </m:naryPr>
+            <m:sub/>
+            <m:sup/>
+            <m:e>
+              <m:r>
+                <w:rPr>
+                  <w:rFonts w:ascii="Cambria Math" w:eastAsiaTheme="minorEastAsia" w:hAnsi="Cambria Math"/>
+                </w:rPr>
+                <m:t>(2x+1)</m:t>
+              </m:r>
+              <m:box>
+                <m:boxPr>
+                  <m:diff m:val="1"/>
+                  <m:ctrlPr>
+                    <w:rPr>
+                      <w:rFonts w:ascii="Cambria Math" w:eastAsiaTheme="minorEastAsia" w:hAnsi="Cambria Math"/>
+                      <w:i/>
+                    </w:rPr>
+                  </m:ctrlPr>
+                </m:boxPr>
+                <m:e>
+                  <m:r>
+                    <w:rPr>
+                      <w:rFonts w:ascii="Cambria Math" w:hAnsi="Cambria Math"/>
+                    </w:rPr>
+                    <m:t>dx</m:t>
+                  </m:r>
+                </m:e>
+              </m:box>
+            </m:e>
+          </m:nary>
+        </m:oMath>
+      </m:oMathPara>
+    </w:p>
+    <w:p>
+      <w:pPr>
+        <w:rPr>
+          <w:rFonts w:eastAsiaTheme="minorEastAsia"/>
+        </w:rPr>
+      </w:pPr>
+      <m:oMathPara>
+        <m:oMath>
+          <m:nary>
+            <m:naryPr>
+              <m:chr m:val="∬"/>
+              <m:limLoc m:val="subSup"/>
+              <m:ctrlPr>
+                <w:rPr>
+                  <w:rFonts w:ascii="Cambria Math" w:eastAsiaTheme="minorEastAsia" w:hAnsi="Cambria Math"/>
+                  <w:i/>
+                </w:rPr>
+              </m:ctrlPr>
+            </m:naryPr>
+            <m:sub>
+              <m:r>
+                <w:rPr>
+                  <w:rFonts w:ascii="Cambria Math" w:eastAsiaTheme="minorEastAsia" w:hAnsi="Cambria Math"/>
+                </w:rPr>
+                <m:t>0</m:t>
+              </m:r>
+            </m:sub>
+            <m:sup>
+              <m:r>
+                <w:rPr>
+                  <w:rFonts w:ascii="Cambria Math" w:eastAsiaTheme="minorEastAsia" w:hAnsi="Cambria Math"/>
+                </w:rPr>
+                <m:t>1</m:t>
+              </m:r>
+            </m:sup>
+            <m:e>
+              <m:r>
+                <w:rPr>
+                  <w:rFonts w:ascii="Cambria Math" w:eastAsiaTheme="minorEastAsia" w:hAnsi="Cambria Math"/>
+                </w:rPr>
+                <m:t>x</m:t>
+              </m:r>
+              <m:box>
+                <m:boxPr>
+                  <m:diff m:val="1"/>
+                  <m:ctrlPr>
+                    <w:rPr>
+                      <w:rFonts w:ascii="Cambria Math" w:eastAsiaTheme="minorEastAsia" w:hAnsi="Cambria Math"/>
+                      <w:i/>
+                    </w:rPr>
+                  </m:ctrlPr>
+                </m:boxPr>
+                <m:e>
+                  <m:r>
+                    <w:rPr>
+                      <w:rFonts w:ascii="Cambria Math" w:hAnsi="Cambria Math"/>
+                    </w:rPr>
+                    <m:t>dx</m:t>
+                  </m:r>
+                </m:e>
+              </m:box>
+            </m:e>
+          </m:nary>
+        </m:oMath>
+      </m:oMathPara>
+    </w:p>
+    <w:p>
+      <w:pPr>
+        <w:rPr>
+          <w:rFonts w:eastAsiaTheme="minorEastAsia"/>
+        </w:rPr>
+      </w:pPr>
+      <m:oMathPara>
+        <m:oMath>
+          <m:nary>
+            <m:naryPr>
+              <m:chr m:val="∭"/>
+              <m:limLoc m:val="undOvr"/>
+              <m:subHide m:val="1"/>
+              <m:supHide m:val="1"/>
+              <m:ctrlPr>
+                <w:rPr>
+                  <w:rFonts w:ascii="Cambria Math" w:eastAsiaTheme="minorEastAsia" w:hAnsi="Cambria Math"/>
+                  <w:i/>
+                </w:rPr>
+              </m:ctrlPr>
+            </m:naryPr>
+            <m:sub/>
+            <m:sup/>
+            <m:e>
+              <m:r>
+                <w:rPr>
+                  <w:rFonts w:ascii="Cambria Math" w:eastAsiaTheme="minorEastAsia" w:hAnsi="Cambria Math"/>
+                </w:rPr>
+                <m:t>y</m:t>
+              </m:r>
+              <m:box>
+                <m:boxPr>
+                  <m:diff m:val="1"/>
+                  <m:ctrlPr>
+                    <w:rPr>
+                      <w:rFonts w:ascii="Cambria Math" w:eastAsiaTheme="minorEastAsia" w:hAnsi="Cambria Math"/>
+                      <w:i/>
+                    </w:rPr>
+                  </m:ctrlPr>
+                </m:boxPr>
+                <m:e>
+                  <m:r>
+                    <w:rPr>
+                      <w:rFonts w:ascii="Cambria Math" w:hAnsi="Cambria Math"/>
+                    </w:rPr>
+                    <m:t>dy</m:t>
+                  </m:r>
+                </m:e>
+              </m:box>
+            </m:e>
+          </m:nary>
+        </m:oMath>
+      </m:oMathPara>
+    </w:p>
+    <w:p>
+      <w:pPr>
+        <w:rPr>
+          <w:rFonts w:eastAsiaTheme="minorEastAsia"/>
+        </w:rPr>
+      </w:pPr>
+      <m:oMathPara>
+        <m:oMath>
+          <m:nary>
+            <m:naryPr>
+              <m:chr m:val="∮"/>
+              <m:limLoc m:val="undOvr"/>
+              <m:subHide m:val="1"/>
+              <m:supHide m:val="1"/>
+              <m:ctrlPr>
+                <w:rPr>
+                  <w:rFonts w:ascii="Cambria Math" w:eastAsiaTheme="minorEastAsia" w:hAnsi="Cambria Math"/>
+                  <w:i/>
+                </w:rPr>
+              </m:ctrlPr>
+            </m:naryPr>
+            <m:sub/>
+            <m:sup/>
+            <m:e>
+              <m:f>
+                <m:fPr>
+                  <m:ctrlPr>
+                    <w:rPr>
+                      <w:rFonts w:ascii="Cambria Math" w:eastAsiaTheme="minorEastAsia" w:hAnsi="Cambria Math"/>
+                      <w:i/>
+                    </w:rPr>
+                  </m:ctrlPr>
+                </m:fPr>
+                <m:num>
+                  <m:r>
+                    <w:rPr>
+                      <w:rFonts w:ascii="Cambria Math" w:hAnsi="Cambria Math"/>
+                    </w:rPr>
+                    <m:t>dy</m:t>
+                  </m:r>
+                </m:num>
+                <m:den>
+                  <m:r>
+                    <w:rPr>
+                      <w:rFonts w:ascii="Cambria Math" w:hAnsi="Cambria Math"/>
+                    </w:rPr>
+                    <m:t>dx</m:t>
+                  </m:r>
+                </m:den>
+              </m:f>
+            </m:e>
+          </m:nary>
+        </m:oMath>
+      </m:oMathPara>
+    </w:p>
+    <w:p>
+      <w:pPr>
+        <w:rPr>
+          <w:rFonts w:eastAsiaTheme="minorEastAsia"/>
+        </w:rPr>
+      </w:pPr>
+      <m:oMathPara>
+        <m:oMath>
+          <m:nary>
+            <m:naryPr>
+              <m:chr m:val="∯"/>
+              <m:limLoc m:val="subSup"/>
+              <m:ctrlPr>
+                <w:rPr>
+                  <w:rFonts w:ascii="Cambria Math" w:eastAsiaTheme="minorEastAsia" w:hAnsi="Cambria Math"/>
+                  <w:i/>
+                </w:rPr>
+              </m:ctrlPr>
+            </m:naryPr>
+            <m:sub>
+              <m:r>
+                <w:rPr>
+                  <w:rFonts w:ascii="Cambria Math" w:eastAsiaTheme="minorEastAsia" w:hAnsi="Cambria Math"/>
+                </w:rPr>
+                <m:t>0</m:t>
+              </m:r>
+            </m:sub>
+            <m:sup>
+              <m:r>
+                <w:rPr>
+                  <w:rFonts w:ascii="Cambria Math" w:eastAsiaTheme="minorEastAsia" w:hAnsi="Cambria Math"/>
+                </w:rPr>
+                <m:t>2π</m:t>
+              </m:r>
+            </m:sup>
+            <m:e>
+              <m:r>
+                <w:rPr>
+                  <w:rFonts w:ascii="Cambria Math" w:eastAsiaTheme="minorEastAsia" w:hAnsi="Cambria Math"/>
+                </w:rPr>
+                <m:t>idt</m:t>
+              </m:r>
+            </m:e>
+          </m:nary>
+        </m:oMath>
+      </m:oMathPara>
+    </w:p>
+    <w:p>
+      <w:pPr>
+        <w:rPr>
+          <w:rFonts w:eastAsiaTheme="minorEastAsia"/>
+        </w:rPr>
+      </w:pPr>
+      <m:oMathPara>
+        <m:oMath>
+          <m:nary>
+            <m:naryPr>
+              <m:chr m:val="∰"/>
+              <m:limLoc m:val="undOvr"/>
+              <m:ctrlPr>
+                <w:rPr>
+                  <w:rFonts w:ascii="Cambria Math" w:eastAsiaTheme="minorEastAsia" w:hAnsi="Cambria Math"/>
+                  <w:i/>
+                </w:rPr>
+              </m:ctrlPr>
+            </m:naryPr>
+            <m:sub>
+              <m:r>
+                <w:rPr>
+                  <w:rFonts w:ascii="Cambria Math" w:eastAsiaTheme="minorEastAsia" w:hAnsi="Cambria Math"/>
+                </w:rPr>
+                <m:t>C</m:t>
+              </m:r>
+            </m:sub>
+            <m:sup/>
+            <m:e>
+              <m:f>
+                <m:fPr>
+                  <m:ctrlPr>
+                    <w:rPr>
+                      <w:rFonts w:ascii="Cambria Math" w:eastAsiaTheme="minorEastAsia" w:hAnsi="Cambria Math"/>
+                      <w:i/>
+                    </w:rPr>
+                  </m:ctrlPr>
+                </m:fPr>
+                <m:num>
+                  <m:r>
+                    <w:rPr>
+                      <w:rFonts w:ascii="Cambria Math" w:eastAsiaTheme="minorEastAsia" w:hAnsi="Cambria Math"/>
+                    </w:rPr>
+                    <m:t>1</m:t>
+                  </m:r>
+                </m:num>
+                <m:den>
+                  <m:r>
+                    <w:rPr>
+                      <w:rFonts w:ascii="Cambria Math" w:eastAsiaTheme="minorEastAsia" w:hAnsi="Cambria Math"/>
+                    </w:rPr>
+                    <m:t>z</m:t>
+                  </m:r>
+                </m:den>
+              </m:f>
+              <m:r>
+                <w:rPr>
+                  <w:rFonts w:ascii="Cambria Math" w:eastAsiaTheme="minorEastAsia" w:hAnsi="Cambria Math"/>
+                </w:rPr>
+                <m:t>dz</m:t>
+              </m:r>
+            </m:e>
+          </m:nary>
+        </m:oMath>
+      </m:oMathPara>
+    </w:p>
+    <w:p>
+      <w:pPr>
+        <w:rPr>
+          <w:rFonts w:eastAsiaTheme="minorEastAsia"/>
+          <w:lang w:val="en-US"/>
+        </w:rPr>
+      </w:pPr>
     </w:p>
     <w:sectPr>
       <w:pgSz w:w="11906" w:h="16838"/>
@@ -1515,7 +2201,7 @@
         <w:kern w:val="2"/>
         <w:sz w:val="24"/>
         <w:szCs w:val="24"/>
-        <w:lang w:val="en-FR" w:eastAsia="en-US" w:bidi="ar-SA"/>
+        <w:lang w:eastAsia="en-US" w:bidi="ar-SA"/>
         <w14:ligatures w14:val="standardContextual"/>
       </w:rPr>
     </w:rPrDefault>

</xml_diff>